<commit_message>
Minor changes to the primer
</commit_message>
<xml_diff>
--- a/public/data/setting-primer/setting-primer.docx
+++ b/public/data/setting-primer/setting-primer.docx
@@ -480,7 +480,13 @@
               </w:rPr>
             </w:pPr>
             <w:r>
-              <w:t>Technology and Innovation</w:t>
+              <w:t xml:space="preserve">Technology </w:t>
+            </w:r>
+            <w:r>
+              <w:t>&amp;</w:t>
+            </w:r>
+            <w:r>
+              <w:t xml:space="preserve"> Innovation</w:t>
             </w:r>
           </w:p>
         </w:tc>
@@ -875,13 +881,7 @@
               <w:pStyle w:val="SectionHeading"/>
             </w:pPr>
             <w:r>
-              <w:t>Scenes &amp; Complications</w:t>
-            </w:r>
-            <w:r>
-              <w:rPr>
-                <w:bCs/>
-              </w:rPr>
-              <w:t xml:space="preserve"> </w:t>
+              <w:t>Places</w:t>
             </w:r>
           </w:p>
         </w:tc>

</xml_diff>